<commit_message>
fix: handle split w:instrText across multiple w:r elements
Zotero-generated DOCX files commonly split field instruction text across
multiple w:r elements within a single complex field. Add
extractFieldInstructions() helper that accumulates w:instrText fragments
between w:fldChar begin/separate/end markers, and refactor both
extractZoteroCitations() and extractDocumentContent() to use it.
</commit_message>
<xml_diff>
--- a/test/fixtures/sample.docx
+++ b/test/fixtures/sample.docx
@@ -76,6 +76,35 @@
     </w:p>
     <w:p>
       <w:r>
+        <w:t xml:space="preserve">Recent developments in energy policy have also been documented </w:t>
+      </w:r>
+      <w:r>
+        <w:fldChar w:fldCharType="begin"/>
+      </w:r>
+      <w:r>
+        <w:instrText> ADDIN ZOTERO_ITEM CSL_CITATION {"citationID":"test3","properties":{"formattedCitation":"(Davis 2021)","plainCitation":"(Davis 2021)","noteIndex":0},"citationItems":[{"</w:instrText>
+      </w:r>
+      <w:r>
+        <w:instrText>id":1003,"uris":["http://zotero.org/users/0/items/CCCC3333"],"itemData":{"id":1003,"type":"article-journal","title":"Advances in renewable energy systems","container-ti</w:instrText>
+      </w:r>
+      <w:r>
+        <w:instrText>tle":"Energy Research Letters","author":[{"family":"Davis","given":"Eve"}],"issued":{"date-parts":[[2021]]},"volume":"3","page":"45-60","DOI":"10.1234/test.2021.003"}}]}</w:instrText>
+      </w:r>
+      <w:r>
+        <w:fldChar w:fldCharType="separate"/>
+      </w:r>
+      <w:r>
+        <w:t>(Davis 2021)</w:t>
+      </w:r>
+      <w:r>
+        <w:fldChar w:fldCharType="end"/>
+      </w:r>
+      <w:r>
+        <w:t>.</w:t>
+      </w:r>
+    </w:p>
+    <w:p>
+      <w:r>
         <w:t>Sources</w:t>
       </w:r>
     </w:p>
@@ -87,6 +116,11 @@
     <w:p>
       <w:r>
         <w:t>2. Jones B, Lee C. Urban planning and public health. Review of Studies 5, 100-120 (2019).</w:t>
+      </w:r>
+    </w:p>
+    <w:p>
+      <w:r>
+        <w:t>3. Davis E. Advances in renewable energy systems. Energy Research Letters 3, 45-60 (2021).</w:t>
       </w:r>
     </w:p>
   </w:body>

</xml_diff>

<commit_message>
feat: extend CitationMetadata with zoteroKey, zoteroUri, locator fields
</commit_message>
<xml_diff>
--- a/test/fixtures/sample.docx
+++ b/test/fixtures/sample.docx
@@ -18,7 +18,7 @@
         <w:fldChar w:fldCharType="begin"/>
       </w:r>
       <w:r>
-        <w:instrText xml:space="preserve"> ADDIN ZOTERO_ITEM CSL_CITATION {"citationID":"test1","properties":{"formattedCitation":"(Smith 2020)","plainCitation":"(Smith 2020)","noteIndex":0},"citationItems":[{"id":1001,"uris":["http://zotero.org/users/0/items/AAAA1111"],"itemData":{"id":1001,"type":"article-journal","title":"Effects of climate on agriculture","container-title":"Journal of Testing","author":[{"family":"Smith","given":"Alice"}],"issued":{"date-parts":[[2020]]},"volume":"10","page":"1-15","DOI":"10.1234/test.2020.001"}}]}</w:instrText>
+        <w:instrText xml:space="preserve"> ADDIN ZOTERO_ITEM CSL_CITATION {"citationID":"test1","properties":{"formattedCitation":"(Smith 2020)","plainCitation":"(Smith 2020)","noteIndex":0},"citationItems":[{"id":1001,"locator":"15","uris":["http://zotero.org/users/0/items/AAAA1111"],"itemData":{"id":1001,"type":"article-journal","title":"Effects of climate on agriculture","container-title":"Journal of Testing","author":[{"family":"Smith","given":"Alice"}],"issued":{"date-parts":[[2020]]},"volume":"10","page":"1-15","DOI":"10.1234/test.2020.001"}}]}</w:instrText>
       </w:r>
       <w:r>
         <w:fldChar w:fldCharType="separate"/>
@@ -59,7 +59,7 @@
         <w:fldChar w:fldCharType="begin"/>
       </w:r>
       <w:r>
-        <w:instrText xml:space="preserve"> ADDIN ZOTERO_ITEM CSL_CITATION {"citationID":"test2","properties":{"formattedCitation":"(Jones 2019; Smith 2020)","plainCitation":"(Jones 2019; Smith 2020)","noteIndex":0},"citationItems":[{"id":1002,"uris":["http://zotero.org/users/0/items/BBBB2222"],"itemData":{"id":1002,"type":"article-journal","title":"Urban planning and public health","container-title":"Review of Studies","author":[{"family":"Jones","given":"Bob"},{"family":"Lee","given":"Carol"}],"issued":{"date-parts":[[2019]]},"volume":"5","page":"100-120","DOI":"10.1234/test.2019.002"}},{"id":1001,"uris":["http://zotero.org/users/0/items/AAAA1111"],"itemData":{"id":1001,"type":"article-journal","title":"Effects of climate on agriculture","container-title":"Journal of Testing","author":[{"family":"Smith","given":"Alice"}],"issued":{"date-parts":[[2020]]},"volume":"10","page":"1-15","DOI":"10.1234/test.2020.001"}}]}</w:instrText>
+        <w:instrText xml:space="preserve"> ADDIN ZOTERO_ITEM CSL_CITATION {"citationID":"test2","properties":{"formattedCitation":"(Jones 2019; Smith 2020)","plainCitation":"(Jones 2019; Smith 2020)","noteIndex":0},"citationItems":[{"id":1002,"locator":"110","uris":["http://zotero.org/users/0/items/BBBB2222"],"itemData":{"id":1002,"type":"article-journal","title":"Urban planning and public health","container-title":"Review of Studies","author":[{"family":"Jones","given":"Bob"},{"family":"Lee","given":"Carol"}],"issued":{"date-parts":[[2019]]},"volume":"5","page":"100-120","DOI":"10.1234/test.2019.002"}},{"id":1001,"uris":["http://zotero.org/users/0/items/AAAA1111"],"itemData":{"id":1001,"type":"article-journal","title":"Effects of climate on agriculture","container-title":"Journal of Testing","author":[{"family":"Smith","given":"Alice"}],"issued":{"date-parts":[[2020]]},"volume":"10","page":"1-15","DOI":"10.1234/test.2020.001"}}]}</w:instrText>
       </w:r>
       <w:r>
         <w:fldChar w:fldCharType="separate"/>

</xml_diff>